<commit_message>
React app setup and router-dom
</commit_message>
<xml_diff>
--- a/packages install.docx
+++ b/packages install.docx
@@ -60,8 +60,45 @@
         <w:t xml:space="preserve"> install mongoose</w:t>
       </w:r>
       <w:r>
-        <w:t xml:space="preserve"> (it is ODM object data modeling )</w:t>
-      </w:r>
+        <w:t xml:space="preserve"> (it is ODM object data </w:t>
+      </w:r>
+      <w:proofErr w:type="gramStart"/>
+      <w:r>
+        <w:t>modeling )</w:t>
+      </w:r>
+      <w:proofErr w:type="gramEnd"/>
+    </w:p>
+    <w:p/>
+    <w:p/>
+    <w:p>
+      <w:r>
+        <w:t>Front end</w:t>
+      </w:r>
+    </w:p>
+    <w:p>
+      <w:proofErr w:type="spellStart"/>
+      <w:r>
+        <w:t>Npx</w:t>
+      </w:r>
+      <w:proofErr w:type="spellEnd"/>
+      <w:r>
+        <w:t xml:space="preserve"> create-react-app frontend</w:t>
+      </w:r>
+    </w:p>
+    <w:p>
+      <w:proofErr w:type="spellStart"/>
+      <w:r>
+        <w:t>Npm</w:t>
+      </w:r>
+      <w:proofErr w:type="spellEnd"/>
+      <w:r>
+        <w:t xml:space="preserve"> install react-router-</w:t>
+      </w:r>
+      <w:proofErr w:type="spellStart"/>
+      <w:r>
+        <w:t>dom</w:t>
+      </w:r>
+      <w:proofErr w:type="spellEnd"/>
     </w:p>
     <w:sectPr>
       <w:pgSz w:w="12240" w:h="15840"/>

</xml_diff>